<commit_message>
It is a SAVE 2.2
</commit_message>
<xml_diff>
--- a/Assignment.docx
+++ b/Assignment.docx
@@ -1,6 +1,6 @@
 
 <file path=word/document.xml><?xml version="1.0" encoding="utf-8"?>
-<w:document xmlns:wpc="http://schemas.microsoft.com/office/word/2010/wordprocessingCanvas" xmlns:mc="http://schemas.openxmlformats.org/markup-compatibility/2006" xmlns:o="urn:schemas-microsoft-com:office:office" xmlns:r="http://schemas.openxmlformats.org/officeDocument/2006/relationships" xmlns:m="http://schemas.openxmlformats.org/officeDocument/2006/math" xmlns:v="urn:schemas-microsoft-com:vml" xmlns:wp14="http://schemas.microsoft.com/office/word/2010/wordprocessingDrawing" xmlns:wp="http://schemas.openxmlformats.org/drawingml/2006/wordprocessingDrawing" xmlns:w="http://schemas.openxmlformats.org/wordprocessingml/2006/main" xmlns:w14="http://schemas.microsoft.com/office/word/2010/wordml" xmlns:w10="urn:schemas-microsoft-com:office:word" xmlns:w15="http://schemas.microsoft.com/office/word/2012/wordml" xmlns:wpg="http://schemas.microsoft.com/office/word/2010/wordprocessingGroup" xmlns:wpi="http://schemas.microsoft.com/office/word/2010/wordprocessingInk" xmlns:wne="http://schemas.microsoft.com/office/word/2006/wordml" xmlns:wps="http://schemas.microsoft.com/office/word/2010/wordprocessingShape" mc:Ignorable="w14 w15 wp14">
+<w:document xmlns:wpc="http://schemas.microsoft.com/office/word/2010/wordprocessingCanvas" xmlns:mc="http://schemas.openxmlformats.org/markup-compatibility/2006" xmlns:o="urn:schemas-microsoft-com:office:office" xmlns:r="http://schemas.openxmlformats.org/officeDocument/2006/relationships" xmlns:m="http://schemas.openxmlformats.org/officeDocument/2006/math" xmlns:v="urn:schemas-microsoft-com:vml" xmlns:wp14="http://schemas.microsoft.com/office/word/2010/wordprocessingDrawing" xmlns:wp="http://schemas.openxmlformats.org/drawingml/2006/wordprocessingDrawing" xmlns:w="http://schemas.openxmlformats.org/wordprocessingml/2006/main" xmlns:w14="http://schemas.microsoft.com/office/word/2010/wordml" xmlns:w10="urn:schemas-microsoft-com:office:word" xmlns:w15="http://schemas.microsoft.com/office/word/2012/wordml" xmlns:wpg="http://schemas.microsoft.com/office/word/2010/wordprocessingGroup" xmlns:wpi="http://schemas.microsoft.com/office/word/2010/wordprocessingInk" xmlns:wne="http://schemas.microsoft.com/office/word/2006/wordml" xmlns:wps="http://schemas.microsoft.com/office/word/2010/wordprocessingShape" xmlns:wpsCustomData="http://www.wps.cn/officeDocument/2013/wpsCustomData" mc:Ignorable="w14 w15 wp14">
   <w:body>
     <w:p>
       <w:pPr>
@@ -661,7 +661,6 @@
             <w:insideH w:val="outset" w:color="auto" w:sz="6" w:space="0"/>
             <w:insideV w:val="outset" w:color="auto" w:sz="6" w:space="0"/>
           </w:tblBorders>
-          <w:shd w:val="clear" w:color="auto" w:fill="auto"/>
           <w:tblLayout w:type="fixed"/>
           <w:tblCellMar>
             <w:top w:w="0" w:type="dxa"/>
@@ -700,6 +699,70 @@
                 <w:lang w:val="en-US"/>
               </w:rPr>
               <w:t xml:space="preserve">了解汽车水箱支架的结构及载荷类型，建立有限元模型模拟分析支架应力分布随U型开口尺寸不同而变化的趋势并确定最优的开口尺寸。 </w:t>
+            </w:r>
+          </w:p>
+        </w:tc>
+      </w:tr>
+      <w:tr>
+        <w:tblPrEx>
+          <w:tblBorders>
+            <w:top w:val="single" w:color="auto" w:sz="4" w:space="0"/>
+            <w:left w:val="single" w:color="auto" w:sz="4" w:space="0"/>
+            <w:bottom w:val="single" w:color="auto" w:sz="4" w:space="0"/>
+            <w:right w:val="single" w:color="auto" w:sz="4" w:space="0"/>
+            <w:insideH w:val="outset" w:color="auto" w:sz="6" w:space="0"/>
+            <w:insideV w:val="outset" w:color="auto" w:sz="6" w:space="0"/>
+          </w:tblBorders>
+          <w:tblLayout w:type="fixed"/>
+          <w:tblCellMar>
+            <w:top w:w="0" w:type="dxa"/>
+            <w:left w:w="108" w:type="dxa"/>
+            <w:bottom w:w="0" w:type="dxa"/>
+            <w:right w:w="108" w:type="dxa"/>
+          </w:tblCellMar>
+        </w:tblPrEx>
+        <w:tc>
+          <w:tcPr>
+            <w:tcW w:w="8522" w:type="dxa"/>
+            <w:tcBorders>
+              <w:top w:val="single" w:color="auto" w:sz="4" w:space="0"/>
+              <w:left w:val="single" w:color="auto" w:sz="4" w:space="0"/>
+              <w:bottom w:val="single" w:color="auto" w:sz="4" w:space="0"/>
+              <w:right w:val="single" w:color="auto" w:sz="4" w:space="0"/>
+            </w:tcBorders>
+            <w:shd w:val="clear" w:color="auto" w:fill="auto"/>
+            <w:vAlign w:val="top"/>
+          </w:tcPr>
+          <w:p>
+            <w:pPr>
+              <w:autoSpaceDE w:val="0"/>
+              <w:autoSpaceDN w:val="0"/>
+              <w:adjustRightInd w:val="0"/>
+              <w:rPr>
+                <w:b/>
+                <w:sz w:val="30"/>
+                <w:szCs w:val="30"/>
+                <w:lang w:val="en-US"/>
+              </w:rPr>
+            </w:pPr>
+            <w:r>
+              <w:rPr>
+                <w:b/>
+                <w:sz w:val="30"/>
+                <w:szCs w:val="30"/>
+                <w:lang w:val="en-US"/>
+              </w:rPr>
+              <w:t>2</w:t>
+            </w:r>
+            <w:r>
+              <w:rPr>
+                <w:rFonts w:hint="eastAsia" w:ascii="宋体" w:hAnsi="Times New Roman" w:eastAsia="宋体" w:cs="宋体"/>
+                <w:b/>
+                <w:sz w:val="30"/>
+                <w:szCs w:val="30"/>
+                <w:lang w:val="zh-CN"/>
+              </w:rPr>
+              <w:t>、毕业设计（论文）任务的内容和要求：</w:t>
             </w:r>
           </w:p>
         </w:tc>
@@ -741,30 +804,18 @@
               <w:autoSpaceDN w:val="0"/>
               <w:adjustRightInd w:val="0"/>
               <w:rPr>
-                <w:b/>
-                <w:sz w:val="30"/>
-                <w:szCs w:val="30"/>
+                <w:sz w:val="28"/>
+                <w:szCs w:val="28"/>
                 <w:lang w:val="en-US"/>
               </w:rPr>
             </w:pPr>
             <w:r>
               <w:rPr>
-                <w:b/>
-                <w:sz w:val="30"/>
-                <w:szCs w:val="30"/>
-                <w:lang w:val="en-US"/>
-              </w:rPr>
-              <w:t>2</w:t>
-            </w:r>
-            <w:r>
-              <w:rPr>
-                <w:rFonts w:hint="eastAsia" w:ascii="宋体" w:hAnsi="Times New Roman" w:eastAsia="宋体" w:cs="宋体"/>
-                <w:b/>
-                <w:sz w:val="30"/>
-                <w:szCs w:val="30"/>
-                <w:lang w:val="zh-CN"/>
-              </w:rPr>
-              <w:t>、毕业设计（论文）任务的内容和要求：</w:t>
+                <w:sz w:val="28"/>
+                <w:szCs w:val="28"/>
+                <w:lang w:val="en-US"/>
+              </w:rPr>
+              <w:t xml:space="preserve">1. 了解汽车水箱支架的结构和受力情况，并熟悉ANSYS操作。 2. 建立能描述上述特点的有限元模型并进行分析，分析水箱支架的应力分布。 3. 将计算结果与理论分析的结果进行比较，分析结果的可靠性。 </w:t>
             </w:r>
           </w:p>
         </w:tc>
@@ -806,18 +857,215 @@
               <w:autoSpaceDN w:val="0"/>
               <w:adjustRightInd w:val="0"/>
               <w:rPr>
-                <w:sz w:val="28"/>
-                <w:szCs w:val="28"/>
+                <w:b/>
+                <w:sz w:val="30"/>
+                <w:szCs w:val="30"/>
                 <w:lang w:val="en-US"/>
               </w:rPr>
             </w:pPr>
             <w:r>
               <w:rPr>
-                <w:sz w:val="28"/>
-                <w:szCs w:val="28"/>
-                <w:lang w:val="en-US"/>
-              </w:rPr>
-              <w:t xml:space="preserve">1. 了解汽车水箱支架的结构和受力情况，并熟悉ANSYS操作。 2. 建立能描述上述特点的有限元模型并进行分析，分析水箱支架的应力分布。 3. 将计算结果与理论分析的结果进行比较，分析结果的可靠性。 </w:t>
+                <w:b/>
+                <w:sz w:val="30"/>
+                <w:szCs w:val="30"/>
+                <w:lang w:val="en-US"/>
+              </w:rPr>
+              <w:t>3</w:t>
+            </w:r>
+            <w:r>
+              <w:rPr>
+                <w:rFonts w:hint="eastAsia" w:ascii="宋体" w:hAnsi="Times New Roman" w:eastAsia="宋体" w:cs="宋体"/>
+                <w:b/>
+                <w:sz w:val="30"/>
+                <w:szCs w:val="30"/>
+                <w:lang w:val="zh-CN"/>
+              </w:rPr>
+              <w:t>、主要参考文献：</w:t>
+            </w:r>
+          </w:p>
+        </w:tc>
+      </w:tr>
+      <w:tr>
+        <w:tblPrEx>
+          <w:tblBorders>
+            <w:top w:val="single" w:color="auto" w:sz="4" w:space="0"/>
+            <w:left w:val="single" w:color="auto" w:sz="4" w:space="0"/>
+            <w:bottom w:val="single" w:color="auto" w:sz="4" w:space="0"/>
+            <w:right w:val="single" w:color="auto" w:sz="4" w:space="0"/>
+            <w:insideH w:val="outset" w:color="auto" w:sz="6" w:space="0"/>
+            <w:insideV w:val="outset" w:color="auto" w:sz="6" w:space="0"/>
+          </w:tblBorders>
+          <w:tblLayout w:type="fixed"/>
+          <w:tblCellMar>
+            <w:top w:w="0" w:type="dxa"/>
+            <w:left w:w="108" w:type="dxa"/>
+            <w:bottom w:w="0" w:type="dxa"/>
+            <w:right w:w="108" w:type="dxa"/>
+          </w:tblCellMar>
+        </w:tblPrEx>
+        <w:tc>
+          <w:tcPr>
+            <w:tcW w:w="8522" w:type="dxa"/>
+            <w:tcBorders>
+              <w:top w:val="single" w:color="auto" w:sz="4" w:space="0"/>
+              <w:left w:val="single" w:color="auto" w:sz="4" w:space="0"/>
+              <w:bottom w:val="single" w:color="auto" w:sz="4" w:space="0"/>
+              <w:right w:val="single" w:color="auto" w:sz="4" w:space="0"/>
+            </w:tcBorders>
+            <w:shd w:val="clear" w:color="auto" w:fill="auto"/>
+            <w:vAlign w:val="top"/>
+          </w:tcPr>
+          <w:p>
+            <w:pPr>
+              <w:autoSpaceDE w:val="0"/>
+              <w:autoSpaceDN w:val="0"/>
+              <w:adjustRightInd w:val="0"/>
+              <w:rPr>
+                <w:sz w:val="28"/>
+                <w:szCs w:val="28"/>
+                <w:lang w:val="en-US"/>
+              </w:rPr>
+            </w:pPr>
+            <w:r>
+              <w:rPr>
+                <w:sz w:val="28"/>
+                <w:szCs w:val="28"/>
+                <w:lang w:val="en-US"/>
+              </w:rPr>
+              <w:t>材料力学（第五版），浙江大学，刘洪文</w:t>
+            </w:r>
+          </w:p>
+        </w:tc>
+      </w:tr>
+      <w:tr>
+        <w:tblPrEx>
+          <w:tblBorders>
+            <w:top w:val="single" w:color="auto" w:sz="4" w:space="0"/>
+            <w:left w:val="single" w:color="auto" w:sz="4" w:space="0"/>
+            <w:bottom w:val="single" w:color="auto" w:sz="4" w:space="0"/>
+            <w:right w:val="single" w:color="auto" w:sz="4" w:space="0"/>
+            <w:insideH w:val="outset" w:color="auto" w:sz="6" w:space="0"/>
+            <w:insideV w:val="outset" w:color="auto" w:sz="6" w:space="0"/>
+          </w:tblBorders>
+          <w:tblLayout w:type="fixed"/>
+          <w:tblCellMar>
+            <w:top w:w="0" w:type="dxa"/>
+            <w:left w:w="108" w:type="dxa"/>
+            <w:bottom w:w="0" w:type="dxa"/>
+            <w:right w:w="108" w:type="dxa"/>
+          </w:tblCellMar>
+        </w:tblPrEx>
+        <w:tc>
+          <w:tcPr>
+            <w:tcW w:w="8522" w:type="dxa"/>
+            <w:tcBorders>
+              <w:top w:val="single" w:color="auto" w:sz="4" w:space="0"/>
+              <w:left w:val="single" w:color="auto" w:sz="4" w:space="0"/>
+              <w:bottom w:val="single" w:color="auto" w:sz="4" w:space="0"/>
+              <w:right w:val="single" w:color="auto" w:sz="4" w:space="0"/>
+            </w:tcBorders>
+            <w:shd w:val="clear" w:color="auto" w:fill="auto"/>
+            <w:vAlign w:val="top"/>
+          </w:tcPr>
+          <w:p>
+            <w:pPr>
+              <w:autoSpaceDE w:val="0"/>
+              <w:autoSpaceDN w:val="0"/>
+              <w:adjustRightInd w:val="0"/>
+              <w:rPr>
+                <w:b/>
+                <w:sz w:val="30"/>
+                <w:szCs w:val="30"/>
+                <w:lang w:val="en-US"/>
+              </w:rPr>
+            </w:pPr>
+            <w:r>
+              <w:rPr>
+                <w:b/>
+                <w:sz w:val="30"/>
+                <w:szCs w:val="30"/>
+                <w:lang w:val="en-US"/>
+              </w:rPr>
+              <w:t>4</w:t>
+            </w:r>
+            <w:r>
+              <w:rPr>
+                <w:rFonts w:hint="eastAsia" w:ascii="宋体" w:hAnsi="Times New Roman" w:eastAsia="宋体" w:cs="宋体"/>
+                <w:b/>
+                <w:sz w:val="30"/>
+                <w:szCs w:val="30"/>
+                <w:lang w:val="zh-CN"/>
+              </w:rPr>
+              <w:t>、毕业设计（论文）进度计划：</w:t>
+            </w:r>
+          </w:p>
+        </w:tc>
+      </w:tr>
+      <w:tr>
+        <w:tblPrEx>
+          <w:tblBorders>
+            <w:top w:val="single" w:color="auto" w:sz="4" w:space="0"/>
+            <w:left w:val="single" w:color="auto" w:sz="4" w:space="0"/>
+            <w:bottom w:val="single" w:color="auto" w:sz="4" w:space="0"/>
+            <w:right w:val="single" w:color="auto" w:sz="4" w:space="0"/>
+            <w:insideH w:val="outset" w:color="auto" w:sz="6" w:space="0"/>
+            <w:insideV w:val="outset" w:color="auto" w:sz="6" w:space="0"/>
+          </w:tblBorders>
+          <w:tblLayout w:type="fixed"/>
+          <w:tblCellMar>
+            <w:top w:w="0" w:type="dxa"/>
+            <w:left w:w="108" w:type="dxa"/>
+            <w:bottom w:w="0" w:type="dxa"/>
+            <w:right w:w="108" w:type="dxa"/>
+          </w:tblCellMar>
+        </w:tblPrEx>
+        <w:tc>
+          <w:tcPr>
+            <w:tcW w:w="8522" w:type="dxa"/>
+            <w:tcBorders>
+              <w:top w:val="single" w:color="auto" w:sz="4" w:space="0"/>
+              <w:left w:val="single" w:color="auto" w:sz="4" w:space="0"/>
+              <w:bottom w:val="single" w:color="auto" w:sz="4" w:space="0"/>
+              <w:right w:val="single" w:color="auto" w:sz="4" w:space="0"/>
+            </w:tcBorders>
+            <w:shd w:val="clear" w:color="auto" w:fill="auto"/>
+            <w:vAlign w:val="top"/>
+          </w:tcPr>
+          <w:p>
+            <w:pPr>
+              <w:autoSpaceDE w:val="0"/>
+              <w:autoSpaceDN w:val="0"/>
+              <w:adjustRightInd w:val="0"/>
+              <w:rPr>
+                <w:sz w:val="28"/>
+                <w:szCs w:val="28"/>
+                <w:lang w:val="en-US"/>
+              </w:rPr>
+            </w:pPr>
+            <w:r>
+              <w:rPr>
+                <w:sz w:val="28"/>
+                <w:szCs w:val="28"/>
+                <w:lang w:val="en-US"/>
+              </w:rPr>
+              <w:t>1. 1-2周：了解汽车水箱支架的结构和受力特点，并完成开题报告 2. 3-6周：建立能描述上述特点的有限元模型并进行静力分析，描述支架上的应力分布，指出应力集中（即易发生疲劳破坏）的部位 3. 7-8周：完成</w:t>
+            </w:r>
+            <w:r>
+              <w:rPr>
+                <w:rFonts w:hint="eastAsia"/>
+                <w:sz w:val="28"/>
+                <w:szCs w:val="28"/>
+                <w:lang w:val="en-US" w:eastAsia="zh-CN"/>
+              </w:rPr>
+              <w:t>参</w:t>
+            </w:r>
+            <w:r>
+              <w:rPr>
+                <w:sz w:val="28"/>
+                <w:szCs w:val="28"/>
+                <w:lang w:val="en-US"/>
+              </w:rPr>
+              <w:t xml:space="preserve">数化建模和分析 4. 9-10周：将计算结果与理论分析的结果进行比较，分析结果的可靠性 5. 11-12周: 完成论文初稿 6. 12-16周：修改论文并准备答辩 </w:t>
             </w:r>
           </w:p>
         </w:tc>
@@ -867,23 +1115,77 @@
             </w:pPr>
             <w:r>
               <w:rPr>
-                <w:b/>
-                <w:sz w:val="30"/>
-                <w:szCs w:val="30"/>
-                <w:lang w:val="en-US"/>
-              </w:rPr>
-              <w:t>3</w:t>
-            </w:r>
-            <w:r>
-              <w:rPr>
                 <w:rFonts w:hint="eastAsia" w:ascii="宋体" w:hAnsi="Times New Roman" w:eastAsia="宋体" w:cs="宋体"/>
                 <w:b/>
                 <w:sz w:val="30"/>
                 <w:szCs w:val="30"/>
                 <w:lang w:val="zh-CN"/>
               </w:rPr>
-              <w:t>、主要参考文献：</w:t>
-            </w:r>
+              <w:t>系（教研室）审核意见：</w:t>
+            </w:r>
+          </w:p>
+        </w:tc>
+      </w:tr>
+      <w:tr>
+        <w:tblPrEx>
+          <w:tblBorders>
+            <w:top w:val="single" w:color="auto" w:sz="4" w:space="0"/>
+            <w:left w:val="single" w:color="auto" w:sz="4" w:space="0"/>
+            <w:bottom w:val="single" w:color="auto" w:sz="4" w:space="0"/>
+            <w:right w:val="single" w:color="auto" w:sz="4" w:space="0"/>
+            <w:insideH w:val="outset" w:color="auto" w:sz="6" w:space="0"/>
+            <w:insideV w:val="outset" w:color="auto" w:sz="6" w:space="0"/>
+          </w:tblBorders>
+          <w:tblLayout w:type="fixed"/>
+          <w:tblCellMar>
+            <w:top w:w="0" w:type="dxa"/>
+            <w:left w:w="108" w:type="dxa"/>
+            <w:bottom w:w="0" w:type="dxa"/>
+            <w:right w:w="108" w:type="dxa"/>
+          </w:tblCellMar>
+        </w:tblPrEx>
+        <w:tc>
+          <w:tcPr>
+            <w:tcW w:w="8522" w:type="dxa"/>
+            <w:tcBorders>
+              <w:top w:val="single" w:color="auto" w:sz="4" w:space="0"/>
+              <w:left w:val="single" w:color="auto" w:sz="4" w:space="0"/>
+              <w:bottom w:val="single" w:color="auto" w:sz="4" w:space="0"/>
+              <w:right w:val="single" w:color="auto" w:sz="4" w:space="0"/>
+            </w:tcBorders>
+            <w:shd w:val="clear" w:color="auto" w:fill="auto"/>
+            <w:vAlign w:val="top"/>
+          </w:tcPr>
+          <w:p>
+            <w:pPr>
+              <w:autoSpaceDE w:val="0"/>
+              <w:autoSpaceDN w:val="0"/>
+              <w:adjustRightInd w:val="0"/>
+              <w:rPr>
+                <w:sz w:val="28"/>
+                <w:szCs w:val="28"/>
+                <w:lang w:val="en-US"/>
+              </w:rPr>
+            </w:pPr>
+            <w:r>
+              <w:rPr>
+                <w:sz w:val="28"/>
+                <w:szCs w:val="28"/>
+                <w:lang w:val="en-US"/>
+              </w:rPr>
+              <w:t>审核</w:t>
+            </w:r>
+            <w:r>
+              <w:rPr>
+                <w:rFonts w:hint="eastAsia"/>
+                <w:sz w:val="28"/>
+                <w:szCs w:val="28"/>
+                <w:lang w:val="en-US" w:eastAsia="zh-CN"/>
+              </w:rPr>
+              <w:t>通过</w:t>
+            </w:r>
+            <w:bookmarkStart w:id="0" w:name="_GoBack"/>
+            <w:bookmarkEnd w:id="0"/>
           </w:p>
         </w:tc>
       </w:tr>
@@ -923,7 +1225,10 @@
               <w:autoSpaceDE w:val="0"/>
               <w:autoSpaceDN w:val="0"/>
               <w:adjustRightInd w:val="0"/>
-              <w:rPr>
+              <w:ind w:right="560"/>
+              <w:jc w:val="center"/>
+              <w:rPr>
+                <w:b/>
                 <w:sz w:val="28"/>
                 <w:szCs w:val="28"/>
                 <w:lang w:val="en-US"/>
@@ -931,11 +1236,125 @@
             </w:pPr>
             <w:r>
               <w:rPr>
-                <w:sz w:val="28"/>
-                <w:szCs w:val="28"/>
-                <w:lang w:val="en-US"/>
-              </w:rPr>
-              <w:t>材料力学（第五版），浙江大学，刘洪文</w:t>
+                <w:rFonts w:hint="eastAsia" w:ascii="宋体" w:hAnsi="Times New Roman" w:eastAsia="宋体" w:cs="宋体"/>
+                <w:sz w:val="28"/>
+                <w:szCs w:val="28"/>
+                <w:lang w:val="zh-CN"/>
+              </w:rPr>
+              <w:t xml:space="preserve">                            </w:t>
+            </w:r>
+            <w:r>
+              <w:rPr>
+                <w:rFonts w:hint="eastAsia" w:ascii="宋体" w:hAnsi="Times New Roman" w:eastAsia="宋体" w:cs="宋体"/>
+                <w:b/>
+                <w:sz w:val="28"/>
+                <w:szCs w:val="28"/>
+                <w:lang w:val="zh-CN"/>
+              </w:rPr>
+              <w:t xml:space="preserve">主任签名 </w:t>
+            </w:r>
+            <w:r>
+              <w:rPr>
+                <w:b/>
+                <w:sz w:val="28"/>
+                <w:szCs w:val="28"/>
+                <w:lang w:val="en-US"/>
+              </w:rPr>
+              <w:t xml:space="preserve">              </w:t>
+            </w:r>
+          </w:p>
+        </w:tc>
+      </w:tr>
+      <w:tr>
+        <w:tblPrEx>
+          <w:tblBorders>
+            <w:top w:val="single" w:color="auto" w:sz="4" w:space="0"/>
+            <w:left w:val="single" w:color="auto" w:sz="4" w:space="0"/>
+            <w:bottom w:val="single" w:color="auto" w:sz="4" w:space="0"/>
+            <w:right w:val="single" w:color="auto" w:sz="4" w:space="0"/>
+            <w:insideH w:val="outset" w:color="auto" w:sz="6" w:space="0"/>
+            <w:insideV w:val="outset" w:color="auto" w:sz="6" w:space="0"/>
+          </w:tblBorders>
+          <w:tblLayout w:type="fixed"/>
+          <w:tblCellMar>
+            <w:top w:w="0" w:type="dxa"/>
+            <w:left w:w="108" w:type="dxa"/>
+            <w:bottom w:w="0" w:type="dxa"/>
+            <w:right w:w="108" w:type="dxa"/>
+          </w:tblCellMar>
+        </w:tblPrEx>
+        <w:tc>
+          <w:tcPr>
+            <w:tcW w:w="8522" w:type="dxa"/>
+            <w:tcBorders>
+              <w:top w:val="single" w:color="auto" w:sz="4" w:space="0"/>
+              <w:left w:val="single" w:color="auto" w:sz="4" w:space="0"/>
+              <w:bottom w:val="single" w:color="auto" w:sz="4" w:space="0"/>
+              <w:right w:val="single" w:color="auto" w:sz="4" w:space="0"/>
+            </w:tcBorders>
+            <w:shd w:val="clear" w:color="auto" w:fill="auto"/>
+            <w:vAlign w:val="top"/>
+          </w:tcPr>
+          <w:p>
+            <w:pPr>
+              <w:autoSpaceDE w:val="0"/>
+              <w:autoSpaceDN w:val="0"/>
+              <w:adjustRightInd w:val="0"/>
+              <w:jc w:val="right"/>
+              <w:rPr>
+                <w:b/>
+                <w:sz w:val="28"/>
+                <w:szCs w:val="28"/>
+                <w:lang w:val="en-US"/>
+              </w:rPr>
+            </w:pPr>
+            <w:r>
+              <w:rPr>
+                <w:rFonts w:hint="eastAsia" w:ascii="宋体" w:hAnsi="Times New Roman" w:eastAsia="宋体" w:cs="宋体"/>
+                <w:b/>
+                <w:sz w:val="28"/>
+                <w:szCs w:val="28"/>
+                <w:lang w:val="zh-CN"/>
+              </w:rPr>
+              <w:t>年</w:t>
+            </w:r>
+            <w:r>
+              <w:rPr>
+                <w:b/>
+                <w:sz w:val="28"/>
+                <w:szCs w:val="28"/>
+                <w:lang w:val="en-US"/>
+              </w:rPr>
+              <w:t xml:space="preserve">     </w:t>
+            </w:r>
+            <w:r>
+              <w:rPr>
+                <w:rFonts w:hint="eastAsia" w:ascii="宋体" w:hAnsi="Times New Roman" w:eastAsia="宋体" w:cs="宋体"/>
+                <w:b/>
+                <w:sz w:val="28"/>
+                <w:szCs w:val="28"/>
+                <w:lang w:val="zh-CN"/>
+              </w:rPr>
+              <w:t>月</w:t>
+            </w:r>
+            <w:r>
+              <w:rPr>
+                <w:b/>
+                <w:sz w:val="28"/>
+                <w:szCs w:val="28"/>
+                <w:lang w:val="en-US"/>
+              </w:rPr>
+              <w:t xml:space="preserve">     </w:t>
+            </w:r>
+            <w:r>
+              <w:rPr>
+                <w:rFonts w:hint="eastAsia" w:ascii="宋体" w:hAnsi="Times New Roman" w:eastAsia="宋体" w:cs="宋体"/>
+                <w:b/>
+                <w:sz w:val="28"/>
+                <w:szCs w:val="28"/>
+                <w:lang w:val="zh-CN"/>
+              </w:rPr>
+              <w:t>日</w:t>
             </w:r>
           </w:p>
         </w:tc>
@@ -990,7 +1409,7 @@
                 <w:szCs w:val="30"/>
                 <w:lang w:val="en-US"/>
               </w:rPr>
-              <w:t>4</w:t>
+              <w:t>5</w:t>
             </w:r>
             <w:r>
               <w:rPr>
@@ -1000,7 +1419,7 @@
                 <w:szCs w:val="30"/>
                 <w:lang w:val="zh-CN"/>
               </w:rPr>
-              <w:t>、毕业设计（论文）进度计划：</w:t>
+              <w:t>、指导教师工作日记：</w:t>
             </w:r>
           </w:p>
         </w:tc>
@@ -1015,420 +1434,6 @@
             <w:insideH w:val="outset" w:color="auto" w:sz="6" w:space="0"/>
             <w:insideV w:val="outset" w:color="auto" w:sz="6" w:space="0"/>
           </w:tblBorders>
-          <w:shd w:val="clear" w:color="auto" w:fill="auto"/>
-          <w:tblLayout w:type="fixed"/>
-          <w:tblCellMar>
-            <w:top w:w="0" w:type="dxa"/>
-            <w:left w:w="108" w:type="dxa"/>
-            <w:bottom w:w="0" w:type="dxa"/>
-            <w:right w:w="108" w:type="dxa"/>
-          </w:tblCellMar>
-        </w:tblPrEx>
-        <w:tc>
-          <w:tcPr>
-            <w:tcW w:w="8522" w:type="dxa"/>
-            <w:tcBorders>
-              <w:top w:val="single" w:color="auto" w:sz="4" w:space="0"/>
-              <w:left w:val="single" w:color="auto" w:sz="4" w:space="0"/>
-              <w:bottom w:val="single" w:color="auto" w:sz="4" w:space="0"/>
-              <w:right w:val="single" w:color="auto" w:sz="4" w:space="0"/>
-            </w:tcBorders>
-            <w:shd w:val="clear" w:color="auto" w:fill="auto"/>
-            <w:vAlign w:val="top"/>
-          </w:tcPr>
-          <w:p>
-            <w:pPr>
-              <w:autoSpaceDE w:val="0"/>
-              <w:autoSpaceDN w:val="0"/>
-              <w:adjustRightInd w:val="0"/>
-              <w:rPr>
-                <w:sz w:val="28"/>
-                <w:szCs w:val="28"/>
-                <w:lang w:val="en-US"/>
-              </w:rPr>
-            </w:pPr>
-            <w:r>
-              <w:rPr>
-                <w:sz w:val="28"/>
-                <w:szCs w:val="28"/>
-                <w:lang w:val="en-US"/>
-              </w:rPr>
-              <w:t>1. 1-2周：了解汽车水箱支架的结构和受力特点，并完成开题报告 2. 3-6周：建立能描述上述特点的有限元模型并进行静力分析，描述支架上的应力分布，指出应力集中（即易发生疲劳破坏）的部位 3. 7-8周：完成</w:t>
-            </w:r>
-            <w:r>
-              <w:rPr>
-                <w:rFonts w:hint="eastAsia"/>
-                <w:sz w:val="28"/>
-                <w:szCs w:val="28"/>
-                <w:lang w:val="en-US" w:eastAsia="zh-CN"/>
-              </w:rPr>
-              <w:t>参</w:t>
-            </w:r>
-            <w:r>
-              <w:rPr>
-                <w:sz w:val="28"/>
-                <w:szCs w:val="28"/>
-                <w:lang w:val="en-US"/>
-              </w:rPr>
-              <w:t xml:space="preserve">数化建模和分析 4. 9-10周：将计算结果与理论分析的结果进行比较，分析结果的可靠性 5. 11-12周: 完成论文初稿 6. 12-16周：修改论文并准备答辩 </w:t>
-            </w:r>
-          </w:p>
-        </w:tc>
-      </w:tr>
-      <w:tr>
-        <w:tblPrEx>
-          <w:tblBorders>
-            <w:top w:val="single" w:color="auto" w:sz="4" w:space="0"/>
-            <w:left w:val="single" w:color="auto" w:sz="4" w:space="0"/>
-            <w:bottom w:val="single" w:color="auto" w:sz="4" w:space="0"/>
-            <w:right w:val="single" w:color="auto" w:sz="4" w:space="0"/>
-            <w:insideH w:val="outset" w:color="auto" w:sz="6" w:space="0"/>
-            <w:insideV w:val="outset" w:color="auto" w:sz="6" w:space="0"/>
-          </w:tblBorders>
-          <w:shd w:val="clear" w:color="auto" w:fill="auto"/>
-          <w:tblLayout w:type="fixed"/>
-          <w:tblCellMar>
-            <w:top w:w="0" w:type="dxa"/>
-            <w:left w:w="108" w:type="dxa"/>
-            <w:bottom w:w="0" w:type="dxa"/>
-            <w:right w:w="108" w:type="dxa"/>
-          </w:tblCellMar>
-        </w:tblPrEx>
-        <w:tc>
-          <w:tcPr>
-            <w:tcW w:w="8522" w:type="dxa"/>
-            <w:tcBorders>
-              <w:top w:val="single" w:color="auto" w:sz="4" w:space="0"/>
-              <w:left w:val="single" w:color="auto" w:sz="4" w:space="0"/>
-              <w:bottom w:val="single" w:color="auto" w:sz="4" w:space="0"/>
-              <w:right w:val="single" w:color="auto" w:sz="4" w:space="0"/>
-            </w:tcBorders>
-            <w:shd w:val="clear" w:color="auto" w:fill="auto"/>
-            <w:vAlign w:val="top"/>
-          </w:tcPr>
-          <w:p>
-            <w:pPr>
-              <w:autoSpaceDE w:val="0"/>
-              <w:autoSpaceDN w:val="0"/>
-              <w:adjustRightInd w:val="0"/>
-              <w:rPr>
-                <w:b/>
-                <w:sz w:val="30"/>
-                <w:szCs w:val="30"/>
-                <w:lang w:val="en-US"/>
-              </w:rPr>
-            </w:pPr>
-            <w:r>
-              <w:rPr>
-                <w:rFonts w:hint="eastAsia" w:ascii="宋体" w:hAnsi="Times New Roman" w:eastAsia="宋体" w:cs="宋体"/>
-                <w:b/>
-                <w:sz w:val="30"/>
-                <w:szCs w:val="30"/>
-                <w:lang w:val="zh-CN"/>
-              </w:rPr>
-              <w:t>系（教研室）审核意见：</w:t>
-            </w:r>
-          </w:p>
-        </w:tc>
-      </w:tr>
-      <w:tr>
-        <w:tblPrEx>
-          <w:tblBorders>
-            <w:top w:val="single" w:color="auto" w:sz="4" w:space="0"/>
-            <w:left w:val="single" w:color="auto" w:sz="4" w:space="0"/>
-            <w:bottom w:val="single" w:color="auto" w:sz="4" w:space="0"/>
-            <w:right w:val="single" w:color="auto" w:sz="4" w:space="0"/>
-            <w:insideH w:val="outset" w:color="auto" w:sz="6" w:space="0"/>
-            <w:insideV w:val="outset" w:color="auto" w:sz="6" w:space="0"/>
-          </w:tblBorders>
-          <w:shd w:val="clear" w:color="auto" w:fill="auto"/>
-          <w:tblLayout w:type="fixed"/>
-          <w:tblCellMar>
-            <w:top w:w="0" w:type="dxa"/>
-            <w:left w:w="108" w:type="dxa"/>
-            <w:bottom w:w="0" w:type="dxa"/>
-            <w:right w:w="108" w:type="dxa"/>
-          </w:tblCellMar>
-        </w:tblPrEx>
-        <w:tc>
-          <w:tcPr>
-            <w:tcW w:w="8522" w:type="dxa"/>
-            <w:tcBorders>
-              <w:top w:val="single" w:color="auto" w:sz="4" w:space="0"/>
-              <w:left w:val="single" w:color="auto" w:sz="4" w:space="0"/>
-              <w:bottom w:val="single" w:color="auto" w:sz="4" w:space="0"/>
-              <w:right w:val="single" w:color="auto" w:sz="4" w:space="0"/>
-            </w:tcBorders>
-            <w:shd w:val="clear" w:color="auto" w:fill="auto"/>
-            <w:vAlign w:val="top"/>
-          </w:tcPr>
-          <w:p>
-            <w:pPr>
-              <w:autoSpaceDE w:val="0"/>
-              <w:autoSpaceDN w:val="0"/>
-              <w:adjustRightInd w:val="0"/>
-              <w:rPr>
-                <w:sz w:val="28"/>
-                <w:szCs w:val="28"/>
-                <w:lang w:val="en-US"/>
-              </w:rPr>
-            </w:pPr>
-            <w:r>
-              <w:rPr>
-                <w:sz w:val="28"/>
-                <w:szCs w:val="28"/>
-                <w:lang w:val="en-US"/>
-              </w:rPr>
-              <w:t>未审核</w:t>
-            </w:r>
-          </w:p>
-        </w:tc>
-      </w:tr>
-      <w:tr>
-        <w:tblPrEx>
-          <w:tblBorders>
-            <w:top w:val="single" w:color="auto" w:sz="4" w:space="0"/>
-            <w:left w:val="single" w:color="auto" w:sz="4" w:space="0"/>
-            <w:bottom w:val="single" w:color="auto" w:sz="4" w:space="0"/>
-            <w:right w:val="single" w:color="auto" w:sz="4" w:space="0"/>
-            <w:insideH w:val="outset" w:color="auto" w:sz="6" w:space="0"/>
-            <w:insideV w:val="outset" w:color="auto" w:sz="6" w:space="0"/>
-          </w:tblBorders>
-          <w:tblLayout w:type="fixed"/>
-          <w:tblCellMar>
-            <w:top w:w="0" w:type="dxa"/>
-            <w:left w:w="108" w:type="dxa"/>
-            <w:bottom w:w="0" w:type="dxa"/>
-            <w:right w:w="108" w:type="dxa"/>
-          </w:tblCellMar>
-        </w:tblPrEx>
-        <w:tc>
-          <w:tcPr>
-            <w:tcW w:w="8522" w:type="dxa"/>
-            <w:tcBorders>
-              <w:top w:val="single" w:color="auto" w:sz="4" w:space="0"/>
-              <w:left w:val="single" w:color="auto" w:sz="4" w:space="0"/>
-              <w:bottom w:val="single" w:color="auto" w:sz="4" w:space="0"/>
-              <w:right w:val="single" w:color="auto" w:sz="4" w:space="0"/>
-            </w:tcBorders>
-            <w:shd w:val="clear" w:color="auto" w:fill="auto"/>
-            <w:vAlign w:val="top"/>
-          </w:tcPr>
-          <w:p>
-            <w:pPr>
-              <w:autoSpaceDE w:val="0"/>
-              <w:autoSpaceDN w:val="0"/>
-              <w:adjustRightInd w:val="0"/>
-              <w:ind w:right="560"/>
-              <w:jc w:val="center"/>
-              <w:rPr>
-                <w:b/>
-                <w:sz w:val="28"/>
-                <w:szCs w:val="28"/>
-                <w:lang w:val="en-US"/>
-              </w:rPr>
-            </w:pPr>
-            <w:r>
-              <w:rPr>
-                <w:rFonts w:hint="eastAsia" w:ascii="宋体" w:hAnsi="Times New Roman" w:eastAsia="宋体" w:cs="宋体"/>
-                <w:sz w:val="28"/>
-                <w:szCs w:val="28"/>
-                <w:lang w:val="zh-CN"/>
-              </w:rPr>
-              <w:t xml:space="preserve">                            </w:t>
-            </w:r>
-            <w:r>
-              <w:rPr>
-                <w:rFonts w:hint="eastAsia" w:ascii="宋体" w:hAnsi="Times New Roman" w:eastAsia="宋体" w:cs="宋体"/>
-                <w:b/>
-                <w:sz w:val="28"/>
-                <w:szCs w:val="28"/>
-                <w:lang w:val="zh-CN"/>
-              </w:rPr>
-              <w:t xml:space="preserve">主任签名 </w:t>
-            </w:r>
-            <w:r>
-              <w:rPr>
-                <w:b/>
-                <w:sz w:val="28"/>
-                <w:szCs w:val="28"/>
-                <w:lang w:val="en-US"/>
-              </w:rPr>
-              <w:t xml:space="preserve">              </w:t>
-            </w:r>
-          </w:p>
-        </w:tc>
-      </w:tr>
-      <w:tr>
-        <w:tblPrEx>
-          <w:tblBorders>
-            <w:top w:val="single" w:color="auto" w:sz="4" w:space="0"/>
-            <w:left w:val="single" w:color="auto" w:sz="4" w:space="0"/>
-            <w:bottom w:val="single" w:color="auto" w:sz="4" w:space="0"/>
-            <w:right w:val="single" w:color="auto" w:sz="4" w:space="0"/>
-            <w:insideH w:val="outset" w:color="auto" w:sz="6" w:space="0"/>
-            <w:insideV w:val="outset" w:color="auto" w:sz="6" w:space="0"/>
-          </w:tblBorders>
-          <w:tblLayout w:type="fixed"/>
-          <w:tblCellMar>
-            <w:top w:w="0" w:type="dxa"/>
-            <w:left w:w="108" w:type="dxa"/>
-            <w:bottom w:w="0" w:type="dxa"/>
-            <w:right w:w="108" w:type="dxa"/>
-          </w:tblCellMar>
-        </w:tblPrEx>
-        <w:tc>
-          <w:tcPr>
-            <w:tcW w:w="8522" w:type="dxa"/>
-            <w:tcBorders>
-              <w:top w:val="single" w:color="auto" w:sz="4" w:space="0"/>
-              <w:left w:val="single" w:color="auto" w:sz="4" w:space="0"/>
-              <w:bottom w:val="single" w:color="auto" w:sz="4" w:space="0"/>
-              <w:right w:val="single" w:color="auto" w:sz="4" w:space="0"/>
-            </w:tcBorders>
-            <w:shd w:val="clear" w:color="auto" w:fill="auto"/>
-            <w:vAlign w:val="top"/>
-          </w:tcPr>
-          <w:p>
-            <w:pPr>
-              <w:autoSpaceDE w:val="0"/>
-              <w:autoSpaceDN w:val="0"/>
-              <w:adjustRightInd w:val="0"/>
-              <w:jc w:val="right"/>
-              <w:rPr>
-                <w:b/>
-                <w:sz w:val="28"/>
-                <w:szCs w:val="28"/>
-                <w:lang w:val="en-US"/>
-              </w:rPr>
-            </w:pPr>
-            <w:r>
-              <w:rPr>
-                <w:rFonts w:hint="eastAsia" w:ascii="宋体" w:hAnsi="Times New Roman" w:eastAsia="宋体" w:cs="宋体"/>
-                <w:b/>
-                <w:sz w:val="28"/>
-                <w:szCs w:val="28"/>
-                <w:lang w:val="zh-CN"/>
-              </w:rPr>
-              <w:t>年</w:t>
-            </w:r>
-            <w:r>
-              <w:rPr>
-                <w:b/>
-                <w:sz w:val="28"/>
-                <w:szCs w:val="28"/>
-                <w:lang w:val="en-US"/>
-              </w:rPr>
-              <w:t xml:space="preserve">     </w:t>
-            </w:r>
-            <w:r>
-              <w:rPr>
-                <w:rFonts w:hint="eastAsia" w:ascii="宋体" w:hAnsi="Times New Roman" w:eastAsia="宋体" w:cs="宋体"/>
-                <w:b/>
-                <w:sz w:val="28"/>
-                <w:szCs w:val="28"/>
-                <w:lang w:val="zh-CN"/>
-              </w:rPr>
-              <w:t>月</w:t>
-            </w:r>
-            <w:r>
-              <w:rPr>
-                <w:b/>
-                <w:sz w:val="28"/>
-                <w:szCs w:val="28"/>
-                <w:lang w:val="en-US"/>
-              </w:rPr>
-              <w:t xml:space="preserve">     </w:t>
-            </w:r>
-            <w:r>
-              <w:rPr>
-                <w:rFonts w:hint="eastAsia" w:ascii="宋体" w:hAnsi="Times New Roman" w:eastAsia="宋体" w:cs="宋体"/>
-                <w:b/>
-                <w:sz w:val="28"/>
-                <w:szCs w:val="28"/>
-                <w:lang w:val="zh-CN"/>
-              </w:rPr>
-              <w:t>日</w:t>
-            </w:r>
-          </w:p>
-        </w:tc>
-      </w:tr>
-      <w:tr>
-        <w:tblPrEx>
-          <w:tblBorders>
-            <w:top w:val="single" w:color="auto" w:sz="4" w:space="0"/>
-            <w:left w:val="single" w:color="auto" w:sz="4" w:space="0"/>
-            <w:bottom w:val="single" w:color="auto" w:sz="4" w:space="0"/>
-            <w:right w:val="single" w:color="auto" w:sz="4" w:space="0"/>
-            <w:insideH w:val="outset" w:color="auto" w:sz="6" w:space="0"/>
-            <w:insideV w:val="outset" w:color="auto" w:sz="6" w:space="0"/>
-          </w:tblBorders>
-          <w:shd w:val="clear" w:color="auto" w:fill="auto"/>
-          <w:tblLayout w:type="fixed"/>
-          <w:tblCellMar>
-            <w:top w:w="0" w:type="dxa"/>
-            <w:left w:w="108" w:type="dxa"/>
-            <w:bottom w:w="0" w:type="dxa"/>
-            <w:right w:w="108" w:type="dxa"/>
-          </w:tblCellMar>
-        </w:tblPrEx>
-        <w:tc>
-          <w:tcPr>
-            <w:tcW w:w="8522" w:type="dxa"/>
-            <w:tcBorders>
-              <w:top w:val="single" w:color="auto" w:sz="4" w:space="0"/>
-              <w:left w:val="single" w:color="auto" w:sz="4" w:space="0"/>
-              <w:bottom w:val="single" w:color="auto" w:sz="4" w:space="0"/>
-              <w:right w:val="single" w:color="auto" w:sz="4" w:space="0"/>
-            </w:tcBorders>
-            <w:shd w:val="clear" w:color="auto" w:fill="auto"/>
-            <w:vAlign w:val="top"/>
-          </w:tcPr>
-          <w:p>
-            <w:pPr>
-              <w:autoSpaceDE w:val="0"/>
-              <w:autoSpaceDN w:val="0"/>
-              <w:adjustRightInd w:val="0"/>
-              <w:rPr>
-                <w:b/>
-                <w:sz w:val="30"/>
-                <w:szCs w:val="30"/>
-                <w:lang w:val="en-US"/>
-              </w:rPr>
-            </w:pPr>
-            <w:r>
-              <w:rPr>
-                <w:b/>
-                <w:sz w:val="30"/>
-                <w:szCs w:val="30"/>
-                <w:lang w:val="en-US"/>
-              </w:rPr>
-              <w:t>5</w:t>
-            </w:r>
-            <w:r>
-              <w:rPr>
-                <w:rFonts w:hint="eastAsia" w:ascii="宋体" w:hAnsi="Times New Roman" w:eastAsia="宋体" w:cs="宋体"/>
-                <w:b/>
-                <w:sz w:val="30"/>
-                <w:szCs w:val="30"/>
-                <w:lang w:val="zh-CN"/>
-              </w:rPr>
-              <w:t>、指导教师工作日记：</w:t>
-            </w:r>
-          </w:p>
-        </w:tc>
-      </w:tr>
-      <w:tr>
-        <w:tblPrEx>
-          <w:tblBorders>
-            <w:top w:val="single" w:color="auto" w:sz="4" w:space="0"/>
-            <w:left w:val="single" w:color="auto" w:sz="4" w:space="0"/>
-            <w:bottom w:val="single" w:color="auto" w:sz="4" w:space="0"/>
-            <w:right w:val="single" w:color="auto" w:sz="4" w:space="0"/>
-            <w:insideH w:val="outset" w:color="auto" w:sz="6" w:space="0"/>
-            <w:insideV w:val="outset" w:color="auto" w:sz="6" w:space="0"/>
-          </w:tblBorders>
-          <w:shd w:val="clear" w:color="auto" w:fill="auto"/>
           <w:tblLayout w:type="fixed"/>
           <w:tblCellMar>
             <w:top w:w="0" w:type="dxa"/>

</xml_diff>